<commit_message>
finished making chapter 4 notes
</commit_message>
<xml_diff>
--- a/notes/chapter4.docx
+++ b/notes/chapter4.docx
@@ -2119,6 +2119,3357 @@
         <w:t xml:space="preserve">Partioning the genetic variance.</w:t>
       </w:r>
       <w:bookmarkEnd w:id="31"/>
+    </w:p>
+    <w:p>
+      <w:pPr>
+        <w:pStyle w:val="FirstParagraph"/>
+      </w:pPr>
+      <w:r>
+        <w:t xml:space="preserve">Deriving variance of</w:t>
+      </w:r>
+      <w:r>
+        <w:t xml:space="preserve"> </w:t>
+      </w:r>
+      <m:oMath>
+        <m:r>
+          <m:t>G</m:t>
+        </m:r>
+      </m:oMath>
+      <w:r>
+        <w:t xml:space="preserve">:</w:t>
+      </w:r>
+    </w:p>
+    <w:p>
+      <w:pPr>
+        <w:pStyle w:val="BodyText"/>
+      </w:pPr>
+      <m:oMathPara>
+        <m:oMathParaPr>
+          <m:jc m:val="center"/>
+        </m:oMathParaPr>
+        <m:oMath>
+          <m:r>
+            <m:t>G</m:t>
+          </m:r>
+          <m:r>
+            <m:t>=</m:t>
+          </m:r>
+          <m:acc>
+            <m:accPr>
+              <m:chr m:val="̂"/>
+            </m:accPr>
+            <m:e>
+              <m:r>
+                <m:t>G</m:t>
+              </m:r>
+            </m:e>
+          </m:acc>
+          <m:r>
+            <m:t>+</m:t>
+          </m:r>
+          <m:r>
+            <m:t>δ</m:t>
+          </m:r>
+        </m:oMath>
+      </m:oMathPara>
+    </w:p>
+    <w:p>
+      <w:pPr>
+        <w:pStyle w:val="FirstParagraph"/>
+      </w:pPr>
+      <m:oMathPara>
+        <m:oMathParaPr>
+          <m:jc m:val="center"/>
+        </m:oMathParaPr>
+        <m:oMath>
+          <m:sSubSup>
+            <m:e>
+              <m:r>
+                <m:t>σ</m:t>
+              </m:r>
+            </m:e>
+            <m:sub>
+              <m:r>
+                <m:t>G</m:t>
+              </m:r>
+            </m:sub>
+            <m:sup>
+              <m:r>
+                <m:t>2</m:t>
+              </m:r>
+            </m:sup>
+          </m:sSubSup>
+          <m:r>
+            <m:t>=</m:t>
+          </m:r>
+          <m:sSup>
+            <m:e>
+              <m:r>
+                <m:t>σ</m:t>
+              </m:r>
+            </m:e>
+            <m:sup>
+              <m:r>
+                <m:t>2</m:t>
+              </m:r>
+            </m:sup>
+          </m:sSup>
+          <m:r>
+            <m:t>(</m:t>
+          </m:r>
+          <m:acc>
+            <m:accPr>
+              <m:chr m:val="̂"/>
+            </m:accPr>
+            <m:e>
+              <m:r>
+                <m:t>G</m:t>
+              </m:r>
+            </m:e>
+          </m:acc>
+          <m:r>
+            <m:t>+</m:t>
+          </m:r>
+          <m:r>
+            <m:t>δ</m:t>
+          </m:r>
+          <m:r>
+            <m:t>)</m:t>
+          </m:r>
+        </m:oMath>
+      </m:oMathPara>
+    </w:p>
+    <w:p>
+      <w:pPr>
+        <w:pStyle w:val="FirstParagraph"/>
+      </w:pPr>
+      <m:oMathPara>
+        <m:oMathParaPr>
+          <m:jc m:val="center"/>
+        </m:oMathParaPr>
+        <m:oMath>
+          <m:sSubSup>
+            <m:e>
+              <m:r>
+                <m:t>σ</m:t>
+              </m:r>
+            </m:e>
+            <m:sub>
+              <m:r>
+                <m:t>G</m:t>
+              </m:r>
+            </m:sub>
+            <m:sup>
+              <m:r>
+                <m:t>2</m:t>
+              </m:r>
+            </m:sup>
+          </m:sSubSup>
+          <m:r>
+            <m:t>=</m:t>
+          </m:r>
+          <m:sSup>
+            <m:e>
+              <m:r>
+                <m:t>σ</m:t>
+              </m:r>
+            </m:e>
+            <m:sup>
+              <m:r>
+                <m:t>2</m:t>
+              </m:r>
+            </m:sup>
+          </m:sSup>
+          <m:r>
+            <m:t>(</m:t>
+          </m:r>
+          <m:acc>
+            <m:accPr>
+              <m:chr m:val="̂"/>
+            </m:accPr>
+            <m:e>
+              <m:r>
+                <m:t>G</m:t>
+              </m:r>
+            </m:e>
+          </m:acc>
+          <m:r>
+            <m:t>)</m:t>
+          </m:r>
+          <m:r>
+            <m:t>+</m:t>
+          </m:r>
+          <m:r>
+            <m:t>σ</m:t>
+          </m:r>
+          <m:r>
+            <m:t>(</m:t>
+          </m:r>
+          <m:acc>
+            <m:accPr>
+              <m:chr m:val="̂"/>
+            </m:accPr>
+            <m:e>
+              <m:r>
+                <m:t>G</m:t>
+              </m:r>
+            </m:e>
+          </m:acc>
+          <m:r>
+            <m:t>+</m:t>
+          </m:r>
+          <m:r>
+            <m:t>δ</m:t>
+          </m:r>
+          <m:r>
+            <m:t>)</m:t>
+          </m:r>
+          <m:r>
+            <m:t>+</m:t>
+          </m:r>
+          <m:sSup>
+            <m:e>
+              <m:r>
+                <m:t>σ</m:t>
+              </m:r>
+            </m:e>
+            <m:sup>
+              <m:r>
+                <m:t>2</m:t>
+              </m:r>
+            </m:sup>
+          </m:sSup>
+          <m:r>
+            <m:t>(</m:t>
+          </m:r>
+          <m:r>
+            <m:t>δ</m:t>
+          </m:r>
+          <m:r>
+            <m:t>)</m:t>
+          </m:r>
+        </m:oMath>
+      </m:oMathPara>
+    </w:p>
+    <w:p>
+      <w:pPr>
+        <w:pStyle w:val="FirstParagraph"/>
+      </w:pPr>
+      <w:r>
+        <w:t xml:space="preserve">The top equation is just like a regression, with</w:t>
+      </w:r>
+      <w:r>
+        <w:t xml:space="preserve"> </w:t>
+      </w:r>
+      <m:oMath>
+        <m:r>
+          <m:t>δ</m:t>
+        </m:r>
+      </m:oMath>
+      <w:r>
+        <w:t xml:space="preserve"> </w:t>
+      </w:r>
+      <w:r>
+        <w:t xml:space="preserve">being the residual error and we know that for least-squares there is no correlation between the residual error and the predictor. So there is no correlation between</w:t>
+      </w:r>
+      <w:r>
+        <w:t xml:space="preserve"> </w:t>
+      </w:r>
+      <m:oMath>
+        <m:acc>
+          <m:accPr>
+            <m:chr m:val="̂"/>
+          </m:accPr>
+          <m:e>
+            <m:r>
+              <m:t>G</m:t>
+            </m:r>
+          </m:e>
+        </m:acc>
+      </m:oMath>
+      <w:r>
+        <w:t xml:space="preserve"> </w:t>
+      </w:r>
+      <w:r>
+        <w:t xml:space="preserve">and</w:t>
+      </w:r>
+      <w:r>
+        <w:t xml:space="preserve"> </w:t>
+      </w:r>
+      <m:oMath>
+        <m:r>
+          <m:t>δ</m:t>
+        </m:r>
+      </m:oMath>
+      <w:r>
+        <w:t xml:space="preserve">. Therefore:</w:t>
+      </w:r>
+    </w:p>
+    <w:p>
+      <w:pPr>
+        <w:pStyle w:val="BodyText"/>
+      </w:pPr>
+      <m:oMathPara>
+        <m:oMathParaPr>
+          <m:jc m:val="center"/>
+        </m:oMathParaPr>
+        <m:oMath>
+          <m:sSubSup>
+            <m:e>
+              <m:r>
+                <m:t>σ</m:t>
+              </m:r>
+            </m:e>
+            <m:sub>
+              <m:r>
+                <m:t>G</m:t>
+              </m:r>
+            </m:sub>
+            <m:sup>
+              <m:r>
+                <m:t>2</m:t>
+              </m:r>
+            </m:sup>
+          </m:sSubSup>
+          <m:r>
+            <m:t>=</m:t>
+          </m:r>
+          <m:sSup>
+            <m:e>
+              <m:r>
+                <m:t>σ</m:t>
+              </m:r>
+            </m:e>
+            <m:sup>
+              <m:r>
+                <m:t>2</m:t>
+              </m:r>
+            </m:sup>
+          </m:sSup>
+          <m:r>
+            <m:t>(</m:t>
+          </m:r>
+          <m:acc>
+            <m:accPr>
+              <m:chr m:val="̂"/>
+            </m:accPr>
+            <m:e>
+              <m:r>
+                <m:t>G</m:t>
+              </m:r>
+            </m:e>
+          </m:acc>
+          <m:r>
+            <m:t>)</m:t>
+          </m:r>
+          <m:r>
+            <m:t>+</m:t>
+          </m:r>
+          <m:sSup>
+            <m:e>
+              <m:r>
+                <m:t>σ</m:t>
+              </m:r>
+            </m:e>
+            <m:sup>
+              <m:r>
+                <m:t>2</m:t>
+              </m:r>
+            </m:sup>
+          </m:sSup>
+          <m:r>
+            <m:t>(</m:t>
+          </m:r>
+          <m:r>
+            <m:t>δ</m:t>
+          </m:r>
+          <m:r>
+            <m:t>)</m:t>
+          </m:r>
+        </m:oMath>
+      </m:oMathPara>
+    </w:p>
+    <w:p>
+      <w:pPr>
+        <w:pStyle w:val="FirstParagraph"/>
+      </w:pPr>
+      <w:r>
+        <w:t xml:space="preserve">OR more commonly</w:t>
+      </w:r>
+    </w:p>
+    <w:p>
+      <w:pPr>
+        <w:pStyle w:val="BodyText"/>
+      </w:pPr>
+      <m:oMathPara>
+        <m:oMathParaPr>
+          <m:jc m:val="center"/>
+        </m:oMathParaPr>
+        <m:oMath>
+          <m:sSubSup>
+            <m:e>
+              <m:r>
+                <m:t>σ</m:t>
+              </m:r>
+            </m:e>
+            <m:sub>
+              <m:r>
+                <m:t>G</m:t>
+              </m:r>
+            </m:sub>
+            <m:sup>
+              <m:r>
+                <m:t>2</m:t>
+              </m:r>
+            </m:sup>
+          </m:sSubSup>
+          <m:r>
+            <m:t>=</m:t>
+          </m:r>
+          <m:sSubSup>
+            <m:e>
+              <m:r>
+                <m:t>σ</m:t>
+              </m:r>
+            </m:e>
+            <m:sub>
+              <m:r>
+                <m:t>A</m:t>
+              </m:r>
+            </m:sub>
+            <m:sup>
+              <m:r>
+                <m:t>2</m:t>
+              </m:r>
+            </m:sup>
+          </m:sSubSup>
+          <m:r>
+            <m:t>+</m:t>
+          </m:r>
+          <m:sSubSup>
+            <m:e>
+              <m:r>
+                <m:t>σ</m:t>
+              </m:r>
+            </m:e>
+            <m:sub>
+              <m:r>
+                <m:t>D</m:t>
+              </m:r>
+            </m:sub>
+            <m:sup>
+              <m:r>
+                <m:t>2</m:t>
+              </m:r>
+            </m:sup>
+          </m:sSubSup>
+        </m:oMath>
+      </m:oMathPara>
+    </w:p>
+    <w:p>
+      <w:pPr>
+        <w:pStyle w:val="FirstParagraph"/>
+      </w:pPr>
+      <m:oMath>
+        <m:sSubSup>
+          <m:e>
+            <m:r>
+              <m:t>σ</m:t>
+            </m:r>
+          </m:e>
+          <m:sub>
+            <m:r>
+              <m:t>A</m:t>
+            </m:r>
+          </m:sub>
+          <m:sup>
+            <m:r>
+              <m:t>2</m:t>
+            </m:r>
+          </m:sup>
+        </m:sSubSup>
+      </m:oMath>
+      <w:r>
+        <w:t xml:space="preserve"> </w:t>
+      </w:r>
+      <w:r>
+        <w:t xml:space="preserve">is the variance of G explained by regression on</w:t>
+      </w:r>
+      <w:r>
+        <w:t xml:space="preserve"> </w:t>
+      </w:r>
+      <m:oMath>
+        <m:sSub>
+          <m:e>
+            <m:r>
+              <m:t>N</m:t>
+            </m:r>
+          </m:e>
+          <m:sub>
+            <m:r>
+              <m:t>2</m:t>
+            </m:r>
+          </m:sub>
+        </m:sSub>
+      </m:oMath>
+      <w:r>
+        <w:t xml:space="preserve"> </w:t>
+      </w:r>
+      <w:r>
+        <w:t xml:space="preserve">(or</w:t>
+      </w:r>
+      <w:r>
+        <w:t xml:space="preserve"> </w:t>
+      </w:r>
+      <m:oMath>
+        <m:sSub>
+          <m:e>
+            <m:r>
+              <m:t>N</m:t>
+            </m:r>
+          </m:e>
+          <m:sub>
+            <m:r>
+              <m:t>1</m:t>
+            </m:r>
+          </m:sub>
+        </m:sSub>
+      </m:oMath>
+      <w:r>
+        <w:t xml:space="preserve">), and</w:t>
+      </w:r>
+      <w:r>
+        <w:t xml:space="preserve"> </w:t>
+      </w:r>
+      <m:oMath>
+        <m:sSubSup>
+          <m:e>
+            <m:r>
+              <m:t>σ</m:t>
+            </m:r>
+          </m:e>
+          <m:sub>
+            <m:r>
+              <m:t>D</m:t>
+            </m:r>
+          </m:sub>
+          <m:sup>
+            <m:r>
+              <m:t>2</m:t>
+            </m:r>
+          </m:sup>
+        </m:sSubSup>
+      </m:oMath>
+      <w:r>
+        <w:t xml:space="preserve"> </w:t>
+      </w:r>
+      <w:r>
+        <w:t xml:space="preserve">is the residual variance of that regression. The variance of the additive and dominance effects!</w:t>
+      </w:r>
+    </w:p>
+    <w:p>
+      <w:pPr>
+        <w:pStyle w:val="BodyText"/>
+      </w:pPr>
+      <w:r>
+        <w:t xml:space="preserve">For a diallelic locus we can do some rearranging of equations in Table 4.1 of the book and get these equations:</w:t>
+      </w:r>
+    </w:p>
+    <w:p>
+      <w:pPr>
+        <w:pStyle w:val="BodyText"/>
+      </w:pPr>
+      <m:oMathPara>
+        <m:oMathParaPr>
+          <m:jc m:val="center"/>
+        </m:oMathParaPr>
+        <m:oMath>
+          <m:sSubSup>
+            <m:e>
+              <m:r>
+                <m:t>σ</m:t>
+              </m:r>
+            </m:e>
+            <m:sub>
+              <m:r>
+                <m:t>A</m:t>
+              </m:r>
+            </m:sub>
+            <m:sup>
+              <m:r>
+                <m:t>2</m:t>
+              </m:r>
+            </m:sup>
+          </m:sSubSup>
+          <m:r>
+            <m:t>=</m:t>
+          </m:r>
+          <m:r>
+            <m:t>2</m:t>
+          </m:r>
+          <m:sSub>
+            <m:e>
+              <m:r>
+                <m:t>p</m:t>
+              </m:r>
+            </m:e>
+            <m:sub>
+              <m:r>
+                <m:t>1</m:t>
+              </m:r>
+            </m:sub>
+          </m:sSub>
+          <m:sSub>
+            <m:e>
+              <m:r>
+                <m:t>p</m:t>
+              </m:r>
+            </m:e>
+            <m:sub>
+              <m:r>
+                <m:t>2</m:t>
+              </m:r>
+            </m:sub>
+          </m:sSub>
+          <m:sSup>
+            <m:e>
+              <m:r>
+                <m:t>α</m:t>
+              </m:r>
+            </m:e>
+            <m:sup>
+              <m:r>
+                <m:t>2</m:t>
+              </m:r>
+            </m:sup>
+          </m:sSup>
+        </m:oMath>
+      </m:oMathPara>
+    </w:p>
+    <w:p>
+      <w:pPr>
+        <w:pStyle w:val="FirstParagraph"/>
+      </w:pPr>
+      <m:oMathPara>
+        <m:oMathParaPr>
+          <m:jc m:val="center"/>
+        </m:oMathParaPr>
+        <m:oMath>
+          <m:sSubSup>
+            <m:e>
+              <m:r>
+                <m:t>σ</m:t>
+              </m:r>
+            </m:e>
+            <m:sub>
+              <m:r>
+                <m:t>D</m:t>
+              </m:r>
+            </m:sub>
+            <m:sup>
+              <m:r>
+                <m:t>2</m:t>
+              </m:r>
+            </m:sup>
+          </m:sSubSup>
+          <m:r>
+            <m:t>=</m:t>
+          </m:r>
+          <m:r>
+            <m:t>(</m:t>
+          </m:r>
+          <m:r>
+            <m:t>2</m:t>
+          </m:r>
+          <m:sSub>
+            <m:e>
+              <m:r>
+                <m:t>p</m:t>
+              </m:r>
+            </m:e>
+            <m:sub>
+              <m:r>
+                <m:t>1</m:t>
+              </m:r>
+            </m:sub>
+          </m:sSub>
+          <m:sSub>
+            <m:e>
+              <m:r>
+                <m:t>p</m:t>
+              </m:r>
+            </m:e>
+            <m:sub>
+              <m:r>
+                <m:t>2</m:t>
+              </m:r>
+            </m:sub>
+          </m:sSub>
+          <m:r>
+            <m:t>a</m:t>
+          </m:r>
+          <m:r>
+            <m:t>k</m:t>
+          </m:r>
+          <m:sSup>
+            <m:e>
+              <m:r>
+                <m:t>)</m:t>
+              </m:r>
+            </m:e>
+            <m:sup>
+              <m:r>
+                <m:t>2</m:t>
+              </m:r>
+            </m:sup>
+          </m:sSup>
+        </m:oMath>
+      </m:oMathPara>
+    </w:p>
+    <w:p>
+      <w:pPr>
+        <w:pStyle w:val="FirstParagraph"/>
+      </w:pPr>
+      <w:r>
+        <w:t xml:space="preserve">From these we can clearly see that both components depend on allele frequencies, the dominance coefficient and the homozygous effect (remember</w:t>
+      </w:r>
+      <w:r>
+        <w:t xml:space="preserve"> </w:t>
+      </w:r>
+      <m:oMath>
+        <m:r>
+          <m:t>α</m:t>
+        </m:r>
+      </m:oMath>
+      <w:r>
+        <w:t xml:space="preserve"> </w:t>
+      </w:r>
+      <w:r>
+        <w:t xml:space="preserve">is just the slope of the</w:t>
+      </w:r>
+      <w:r>
+        <w:t xml:space="preserve"> </w:t>
+      </w:r>
+      <m:oMath>
+        <m:r>
+          <m:t>G</m:t>
+        </m:r>
+        <m:r>
+          <m:t> </m:t>
+        </m:r>
+        <m:sSub>
+          <m:e>
+            <m:r>
+              <m:t>N</m:t>
+            </m:r>
+          </m:e>
+          <m:sub>
+            <m:r>
+              <m:t>2</m:t>
+            </m:r>
+          </m:sub>
+        </m:sSub>
+      </m:oMath>
+      <w:r>
+        <w:t xml:space="preserve"> </w:t>
+      </w:r>
+      <w:r>
+        <w:t xml:space="preserve">regression!).</w:t>
+      </w:r>
+    </w:p>
+    <w:p>
+      <w:pPr>
+        <w:pStyle w:val="BodyText"/>
+      </w:pPr>
+      <w:r>
+        <w:t xml:space="preserve">By plotting how genetic variance changes with gene frequency under different scenarios (</w:t>
+      </w:r>
+      <w:r>
+        <w:rPr>
+          <w:b/>
+        </w:rPr>
+        <w:t xml:space="preserve">DEFINITELY DO THIS</w:t>
+      </w:r>
+      <w:r>
+        <w:t xml:space="preserve">). You see some interesting patterns. Firstly, at a single diallelic locus, you see that</w:t>
+      </w:r>
+      <w:r>
+        <w:t xml:space="preserve"> </w:t>
+      </w:r>
+      <m:oMath>
+        <m:sSubSup>
+          <m:e>
+            <m:r>
+              <m:t>σ</m:t>
+            </m:r>
+          </m:e>
+          <m:sub>
+            <m:r>
+              <m:t>A</m:t>
+            </m:r>
+          </m:sub>
+          <m:sup>
+            <m:r>
+              <m:t>2</m:t>
+            </m:r>
+          </m:sup>
+        </m:sSubSup>
+      </m:oMath>
+      <w:r>
+        <w:t xml:space="preserve"> </w:t>
+      </w:r>
+      <w:r>
+        <w:t xml:space="preserve">reaches it’s peak when</w:t>
+      </w:r>
+      <w:r>
+        <w:t xml:space="preserve"> </w:t>
+      </w:r>
+      <m:oMath>
+        <m:sSub>
+          <m:e>
+            <m:r>
+              <m:t>p</m:t>
+            </m:r>
+          </m:e>
+          <m:sub>
+            <m:r>
+              <m:t>1</m:t>
+            </m:r>
+          </m:sub>
+        </m:sSub>
+        <m:r>
+          <m:t>=</m:t>
+        </m:r>
+        <m:sSub>
+          <m:e>
+            <m:r>
+              <m:t>p</m:t>
+            </m:r>
+          </m:e>
+          <m:sub>
+            <m:r>
+              <m:t>2</m:t>
+            </m:r>
+          </m:sub>
+        </m:sSub>
+        <m:r>
+          <m:t>=</m:t>
+        </m:r>
+        <m:r>
+          <m:t>0.5</m:t>
+        </m:r>
+      </m:oMath>
+      <w:r>
+        <w:t xml:space="preserve">. Secondly, it’s clear that, even in the case of overdominance (which is rare!), additive genetic variance will almost always be much higher than genetic variance from dominance effects, even when the frequency of the dominant allele is high. (btw I think the scale on the top left graph is wrong…).</w:t>
+      </w:r>
+    </w:p>
+    <w:p>
+      <w:pPr>
+        <w:pStyle w:val="Heading2"/>
+      </w:pPr>
+      <w:bookmarkStart w:id="32" w:name="Xeba0c7de3c5bddc2d3101dc44b4f007e32e961f"/>
+      <w:r>
+        <w:t xml:space="preserve">Additive effects, average excesses and breeding values</w:t>
+      </w:r>
+      <w:bookmarkEnd w:id="32"/>
+    </w:p>
+    <w:p>
+      <w:pPr>
+        <w:pStyle w:val="FirstParagraph"/>
+      </w:pPr>
+      <w:r>
+        <w:t xml:space="preserve">The dominance deviation of a parent, which is a function of the interaction between the two parental alleles, is eliminated when gametes are produced. Thus, one can think of</w:t>
+      </w:r>
+      <w:r>
+        <w:t xml:space="preserve"> </w:t>
+      </w:r>
+      <m:oMath>
+        <m:acc>
+          <m:accPr>
+            <m:chr m:val="̂"/>
+          </m:accPr>
+          <m:e>
+            <m:r>
+              <m:t>G</m:t>
+            </m:r>
+          </m:e>
+        </m:acc>
+      </m:oMath>
+      <w:r>
+        <w:t xml:space="preserve"> </w:t>
+      </w:r>
+      <w:r>
+        <w:t xml:space="preserve">and</w:t>
+      </w:r>
+      <w:r>
+        <w:t xml:space="preserve"> </w:t>
+      </w:r>
+      <m:oMath>
+        <m:r>
+          <m:t>δ</m:t>
+        </m:r>
+      </m:oMath>
+      <w:r>
+        <w:t xml:space="preserve"> </w:t>
+      </w:r>
+      <w:r>
+        <w:t xml:space="preserve">as the heritable and nonheritable components of an individual’s genotypic value.</w:t>
+      </w:r>
+    </w:p>
+    <w:p>
+      <w:pPr>
+        <w:pStyle w:val="BodyText"/>
+      </w:pPr>
+      <w:r>
+        <w:t xml:space="preserve">Fisher proposed two different measures of the effect of an allele: one being the additive effect (</w:t>
+      </w:r>
+      <m:oMath>
+        <m:sSub>
+          <m:e>
+            <m:r>
+              <m:t>α</m:t>
+            </m:r>
+          </m:e>
+          <m:sub>
+            <m:r>
+              <m:t>i</m:t>
+            </m:r>
+          </m:sub>
+        </m:sSub>
+      </m:oMath>
+      <w:r>
+        <w:t xml:space="preserve">) and then the average excess</w:t>
+      </w:r>
+      <w:r>
+        <w:t xml:space="preserve"> </w:t>
+      </w:r>
+      <m:oMath>
+        <m:sSubSup>
+          <m:e>
+            <m:r>
+              <m:t>α</m:t>
+            </m:r>
+          </m:e>
+          <m:sub>
+            <m:r>
+              <m:t>i</m:t>
+            </m:r>
+          </m:sub>
+          <m:sup>
+            <m:r>
+              <m:t>x</m:t>
+            </m:r>
+          </m:sup>
+        </m:sSubSup>
+      </m:oMath>
+      <w:r>
+        <w:t xml:space="preserve">. The average excess</w:t>
+      </w:r>
+      <w:r>
+        <w:t xml:space="preserve"> </w:t>
+      </w:r>
+      <m:oMath>
+        <m:sSubSup>
+          <m:e>
+            <m:r>
+              <m:t>α</m:t>
+            </m:r>
+          </m:e>
+          <m:sub>
+            <m:r>
+              <m:t>2</m:t>
+            </m:r>
+          </m:sub>
+          <m:sup>
+            <m:r>
+              <m:t>x</m:t>
+            </m:r>
+          </m:sup>
+        </m:sSubSup>
+      </m:oMath>
+      <w:r>
+        <w:t xml:space="preserve"> </w:t>
+      </w:r>
+      <w:r>
+        <w:t xml:space="preserve">of allele</w:t>
+      </w:r>
+      <w:r>
+        <w:t xml:space="preserve"> </w:t>
+      </w:r>
+      <m:oMath>
+        <m:sSub>
+          <m:e>
+            <m:r>
+              <m:t>B</m:t>
+            </m:r>
+          </m:e>
+          <m:sub>
+            <m:r>
+              <m:t>2</m:t>
+            </m:r>
+          </m:sub>
+        </m:sSub>
+      </m:oMath>
+      <w:r>
+        <w:t xml:space="preserve"> </w:t>
+      </w:r>
+      <w:r>
+        <w:t xml:space="preserve">is the difference between the mean genotypic value of individuals carrying at least one copy of</w:t>
+      </w:r>
+      <w:r>
+        <w:t xml:space="preserve"> </w:t>
+      </w:r>
+      <m:oMath>
+        <m:sSub>
+          <m:e>
+            <m:r>
+              <m:t>B</m:t>
+            </m:r>
+          </m:e>
+          <m:sub>
+            <m:r>
+              <m:t>2</m:t>
+            </m:r>
+          </m:sub>
+        </m:sSub>
+      </m:oMath>
+      <w:r>
+        <w:t xml:space="preserve"> </w:t>
+      </w:r>
+      <w:r>
+        <w:t xml:space="preserve">and the mean genotypic value of a random individual from the entire population:</w:t>
+      </w:r>
+    </w:p>
+    <w:p>
+      <w:pPr>
+        <w:pStyle w:val="BodyText"/>
+      </w:pPr>
+      <m:oMathPara>
+        <m:oMathParaPr>
+          <m:jc m:val="center"/>
+        </m:oMathParaPr>
+        <m:oMath>
+          <m:sSubSup>
+            <m:e>
+              <m:r>
+                <m:t>α</m:t>
+              </m:r>
+            </m:e>
+            <m:sub>
+              <m:r>
+                <m:t>2</m:t>
+              </m:r>
+            </m:sub>
+            <m:sup>
+              <m:r>
+                <m:t>x</m:t>
+              </m:r>
+            </m:sup>
+          </m:sSubSup>
+          <m:r>
+            <m:t>=</m:t>
+          </m:r>
+          <m:r>
+            <m:t>(</m:t>
+          </m:r>
+          <m:sSub>
+            <m:e>
+              <m:r>
+                <m:t>G</m:t>
+              </m:r>
+            </m:e>
+            <m:sub>
+              <m:r>
+                <m:t>12</m:t>
+              </m:r>
+            </m:sub>
+          </m:sSub>
+          <m:sSub>
+            <m:e>
+              <m:r>
+                <m:t>P</m:t>
+              </m:r>
+            </m:e>
+            <m:sub>
+              <m:r>
+                <m:t>12</m:t>
+              </m:r>
+              <m:r>
+                <m:t>|</m:t>
+              </m:r>
+              <m:r>
+                <m:t>2</m:t>
+              </m:r>
+            </m:sub>
+          </m:sSub>
+          <m:r>
+            <m:t>+</m:t>
+          </m:r>
+          <m:sSub>
+            <m:e>
+              <m:r>
+                <m:t>G</m:t>
+              </m:r>
+            </m:e>
+            <m:sub>
+              <m:r>
+                <m:t>22</m:t>
+              </m:r>
+            </m:sub>
+          </m:sSub>
+          <m:sSub>
+            <m:e>
+              <m:r>
+                <m:t>P</m:t>
+              </m:r>
+            </m:e>
+            <m:sub>
+              <m:r>
+                <m:t>22</m:t>
+              </m:r>
+              <m:r>
+                <m:t>|</m:t>
+              </m:r>
+              <m:r>
+                <m:t>2</m:t>
+              </m:r>
+            </m:sub>
+          </m:sSub>
+          <m:r>
+            <m:t>)</m:t>
+          </m:r>
+          <m:r>
+            <m:t>−</m:t>
+          </m:r>
+          <m:sSub>
+            <m:e>
+              <m:r>
+                <m:t>μ</m:t>
+              </m:r>
+            </m:e>
+            <m:sub>
+              <m:r>
+                <m:t>G</m:t>
+              </m:r>
+            </m:sub>
+          </m:sSub>
+        </m:oMath>
+      </m:oMathPara>
+    </w:p>
+    <w:p>
+      <w:pPr>
+        <w:pStyle w:val="FirstParagraph"/>
+      </w:pPr>
+      <w:r>
+        <w:t xml:space="preserve">where</w:t>
+      </w:r>
+      <w:r>
+        <w:t xml:space="preserve"> </w:t>
+      </w:r>
+      <m:oMath>
+        <m:sSub>
+          <m:e>
+            <m:r>
+              <m:t>P</m:t>
+            </m:r>
+          </m:e>
+          <m:sub>
+            <m:r>
+              <m:t>i</m:t>
+            </m:r>
+            <m:r>
+              <m:t>j</m:t>
+            </m:r>
+          </m:sub>
+        </m:sSub>
+      </m:oMath>
+      <w:r>
+        <w:t xml:space="preserve"> </w:t>
+      </w:r>
+      <w:r>
+        <w:t xml:space="preserve">is the conditional probability of a</w:t>
+      </w:r>
+      <w:r>
+        <w:t xml:space="preserve"> </w:t>
+      </w:r>
+      <m:oMath>
+        <m:sSub>
+          <m:e>
+            <m:r>
+              <m:t>B</m:t>
+            </m:r>
+          </m:e>
+          <m:sub>
+            <m:r>
+              <m:t>i</m:t>
+            </m:r>
+          </m:sub>
+        </m:sSub>
+        <m:sSub>
+          <m:e>
+            <m:r>
+              <m:t>B</m:t>
+            </m:r>
+          </m:e>
+          <m:sub>
+            <m:r>
+              <m:t>j</m:t>
+            </m:r>
+          </m:sub>
+        </m:sSub>
+      </m:oMath>
+      <w:r>
+        <w:t xml:space="preserve"> </w:t>
+      </w:r>
+      <w:r>
+        <w:t xml:space="preserve">genotype given that one allele is</w:t>
+      </w:r>
+      <w:r>
+        <w:t xml:space="preserve"> </w:t>
+      </w:r>
+      <m:oMath>
+        <m:sSub>
+          <m:e>
+            <m:r>
+              <m:t>B</m:t>
+            </m:r>
+          </m:e>
+          <m:sub>
+            <m:r>
+              <m:t>i</m:t>
+            </m:r>
+          </m:sub>
+        </m:sSub>
+      </m:oMath>
+      <w:r>
+        <w:t xml:space="preserve">. Under random mating</w:t>
+      </w:r>
+      <w:r>
+        <w:t xml:space="preserve"> </w:t>
+      </w:r>
+      <m:oMath>
+        <m:sSub>
+          <m:e>
+            <m:r>
+              <m:t>P</m:t>
+            </m:r>
+          </m:e>
+          <m:sub>
+            <m:r>
+              <m:t>i</m:t>
+            </m:r>
+            <m:r>
+              <m:t>j</m:t>
+            </m:r>
+            <m:r>
+              <m:t>|</m:t>
+            </m:r>
+            <m:r>
+              <m:t>i</m:t>
+            </m:r>
+          </m:sub>
+        </m:sSub>
+        <m:r>
+          <m:t>=</m:t>
+        </m:r>
+        <m:sSub>
+          <m:e>
+            <m:r>
+              <m:t>p</m:t>
+            </m:r>
+          </m:e>
+          <m:sub>
+            <m:r>
+              <m:t>j</m:t>
+            </m:r>
+          </m:sub>
+        </m:sSub>
+      </m:oMath>
+      <w:r>
+        <w:t xml:space="preserve"> </w:t>
+      </w:r>
+      <w:r>
+        <w:t xml:space="preserve">(</w:t>
+      </w:r>
+      <m:oMath>
+        <m:sSub>
+          <m:e>
+            <m:r>
+              <m:t>p</m:t>
+            </m:r>
+          </m:e>
+          <m:sub>
+            <m:r>
+              <m:t>j</m:t>
+            </m:r>
+          </m:sub>
+        </m:sSub>
+      </m:oMath>
+      <w:r>
+        <w:t xml:space="preserve"> </w:t>
+      </w:r>
+      <w:r>
+        <w:t xml:space="preserve">= frequency of allele</w:t>
+      </w:r>
+      <w:r>
+        <w:t xml:space="preserve"> </w:t>
+      </w:r>
+      <m:oMath>
+        <m:sSub>
+          <m:e>
+            <m:r>
+              <m:t>B</m:t>
+            </m:r>
+          </m:e>
+          <m:sub>
+            <m:r>
+              <m:t>j</m:t>
+            </m:r>
+          </m:sub>
+        </m:sSub>
+      </m:oMath>
+      <w:r>
+        <w:t xml:space="preserve">). THINK ABOUT HARDY-WEINBERG AND IT MAKES SENSE!</w:t>
+      </w:r>
+    </w:p>
+    <w:p>
+      <w:pPr>
+        <w:pStyle w:val="BodyText"/>
+      </w:pPr>
+      <w:r>
+        <w:t xml:space="preserve">So under random mating,</w:t>
+      </w:r>
+    </w:p>
+    <w:p>
+      <w:pPr>
+        <w:pStyle w:val="BodyText"/>
+      </w:pPr>
+      <m:oMathPara>
+        <m:oMathParaPr>
+          <m:jc m:val="center"/>
+        </m:oMathParaPr>
+        <m:oMath>
+          <m:sSubSup>
+            <m:e>
+              <m:r>
+                <m:t>α</m:t>
+              </m:r>
+            </m:e>
+            <m:sub>
+              <m:r>
+                <m:t>2</m:t>
+              </m:r>
+            </m:sub>
+            <m:sup>
+              <m:r>
+                <m:t>x</m:t>
+              </m:r>
+            </m:sup>
+          </m:sSubSup>
+          <m:r>
+            <m:t>=</m:t>
+          </m:r>
+          <m:sSub>
+            <m:e>
+              <m:r>
+                <m:t>G</m:t>
+              </m:r>
+            </m:e>
+            <m:sub>
+              <m:r>
+                <m:t>12</m:t>
+              </m:r>
+            </m:sub>
+          </m:sSub>
+          <m:sSub>
+            <m:e>
+              <m:r>
+                <m:t>p</m:t>
+              </m:r>
+            </m:e>
+            <m:sub>
+              <m:r>
+                <m:t>1</m:t>
+              </m:r>
+            </m:sub>
+          </m:sSub>
+          <m:r>
+            <m:t>+</m:t>
+          </m:r>
+          <m:sSub>
+            <m:e>
+              <m:r>
+                <m:t>G</m:t>
+              </m:r>
+            </m:e>
+            <m:sub>
+              <m:r>
+                <m:t>22</m:t>
+              </m:r>
+            </m:sub>
+          </m:sSub>
+          <m:sSub>
+            <m:e>
+              <m:r>
+                <m:t>p</m:t>
+              </m:r>
+            </m:e>
+            <m:sub>
+              <m:r>
+                <m:t>2</m:t>
+              </m:r>
+            </m:sub>
+          </m:sSub>
+          <m:r>
+            <m:t>−</m:t>
+          </m:r>
+          <m:sSub>
+            <m:e>
+              <m:r>
+                <m:t>μ</m:t>
+              </m:r>
+            </m:e>
+            <m:sub>
+              <m:r>
+                <m:t>G</m:t>
+              </m:r>
+            </m:sub>
+          </m:sSub>
+        </m:oMath>
+      </m:oMathPara>
+    </w:p>
+    <w:p>
+      <w:pPr>
+        <w:pStyle w:val="FirstParagraph"/>
+      </w:pPr>
+      <m:oMath>
+        <m:sSub>
+          <m:e>
+            <m:r>
+              <m:t>G</m:t>
+            </m:r>
+          </m:e>
+          <m:sub>
+            <m:r>
+              <m:t>12</m:t>
+            </m:r>
+          </m:sub>
+        </m:sSub>
+        <m:r>
+          <m:t>=</m:t>
+        </m:r>
+        <m:r>
+          <m:t>a</m:t>
+        </m:r>
+        <m:r>
+          <m:t>(</m:t>
+        </m:r>
+        <m:r>
+          <m:t>1</m:t>
+        </m:r>
+        <m:r>
+          <m:t>+</m:t>
+        </m:r>
+        <m:r>
+          <m:t>k</m:t>
+        </m:r>
+        <m:r>
+          <m:t>)</m:t>
+        </m:r>
+      </m:oMath>
+      <w:r>
+        <w:t xml:space="preserve"> </w:t>
+      </w:r>
+      <w:r>
+        <w:t xml:space="preserve">and</w:t>
+      </w:r>
+      <w:r>
+        <w:t xml:space="preserve"> </w:t>
+      </w:r>
+      <m:oMath>
+        <m:sSub>
+          <m:e>
+            <m:r>
+              <m:t>G</m:t>
+            </m:r>
+          </m:e>
+          <m:sub>
+            <m:r>
+              <m:t>22</m:t>
+            </m:r>
+          </m:sub>
+        </m:sSub>
+        <m:r>
+          <m:t>=</m:t>
+        </m:r>
+        <m:r>
+          <m:t>2</m:t>
+        </m:r>
+        <m:r>
+          <m:t>a</m:t>
+        </m:r>
+      </m:oMath>
+      <w:r>
+        <w:t xml:space="preserve">. By substituting these into the equation above for</w:t>
+      </w:r>
+      <w:r>
+        <w:t xml:space="preserve"> </w:t>
+      </w:r>
+      <m:oMath>
+        <m:sSubSup>
+          <m:e>
+            <m:r>
+              <m:t>α</m:t>
+            </m:r>
+          </m:e>
+          <m:sub>
+            <m:r>
+              <m:t>1</m:t>
+            </m:r>
+          </m:sub>
+          <m:sup>
+            <m:r>
+              <m:t>x</m:t>
+            </m:r>
+          </m:sup>
+        </m:sSubSup>
+      </m:oMath>
+      <w:r>
+        <w:t xml:space="preserve"> </w:t>
+      </w:r>
+      <w:r>
+        <w:t xml:space="preserve">and</w:t>
+      </w:r>
+      <w:r>
+        <w:t xml:space="preserve"> </w:t>
+      </w:r>
+      <m:oMath>
+        <m:sSubSup>
+          <m:e>
+            <m:r>
+              <m:t>α</m:t>
+            </m:r>
+          </m:e>
+          <m:sub>
+            <m:r>
+              <m:t>2</m:t>
+            </m:r>
+          </m:sub>
+          <m:sup>
+            <m:r>
+              <m:t>x</m:t>
+            </m:r>
+          </m:sup>
+        </m:sSubSup>
+      </m:oMath>
+      <w:r>
+        <w:t xml:space="preserve"> </w:t>
+      </w:r>
+      <w:r>
+        <w:t xml:space="preserve">and then calculating</w:t>
+      </w:r>
+      <w:r>
+        <w:t xml:space="preserve"> </w:t>
+      </w:r>
+      <m:oMath>
+        <m:sSub>
+          <m:e>
+            <m:r>
+              <m:t>α</m:t>
+            </m:r>
+          </m:e>
+          <m:sub>
+            <m:r>
+              <m:t>1</m:t>
+            </m:r>
+          </m:sub>
+        </m:sSub>
+      </m:oMath>
+      <w:r>
+        <w:t xml:space="preserve"> </w:t>
+      </w:r>
+      <w:r>
+        <w:t xml:space="preserve">and</w:t>
+      </w:r>
+      <w:r>
+        <w:t xml:space="preserve"> </w:t>
+      </w:r>
+      <m:oMath>
+        <m:sSub>
+          <m:e>
+            <m:r>
+              <m:t>α</m:t>
+            </m:r>
+          </m:e>
+          <m:sub>
+            <m:r>
+              <m:t>2</m:t>
+            </m:r>
+          </m:sub>
+        </m:sSub>
+      </m:oMath>
+      <w:r>
+        <w:t xml:space="preserve"> </w:t>
+      </w:r>
+      <w:r>
+        <w:t xml:space="preserve">(additive effects) by the method previously mentioned (regressing genotypic value</w:t>
+      </w:r>
+      <w:r>
+        <w:t xml:space="preserve"> </w:t>
+      </w:r>
+      <m:oMath>
+        <m:r>
+          <m:t>G</m:t>
+        </m:r>
+      </m:oMath>
+      <w:r>
+        <w:t xml:space="preserve"> </w:t>
+      </w:r>
+      <w:r>
+        <w:t xml:space="preserve">on the number of</w:t>
+      </w:r>
+      <w:r>
+        <w:t xml:space="preserve"> </w:t>
+      </w:r>
+      <m:oMath>
+        <m:sSub>
+          <m:e>
+            <m:r>
+              <m:t>B</m:t>
+            </m:r>
+          </m:e>
+          <m:sub>
+            <m:r>
+              <m:t>2</m:t>
+            </m:r>
+          </m:sub>
+        </m:sSub>
+      </m:oMath>
+      <w:r>
+        <w:t xml:space="preserve"> </w:t>
+      </w:r>
+      <w:r>
+        <w:t xml:space="preserve">alleles</w:t>
+      </w:r>
+      <w:r>
+        <w:t xml:space="preserve"> </w:t>
+      </w:r>
+      <m:oMath>
+        <m:sSub>
+          <m:e>
+            <m:r>
+              <m:t>N</m:t>
+            </m:r>
+          </m:e>
+          <m:sub>
+            <m:r>
+              <m:t>2</m:t>
+            </m:r>
+          </m:sub>
+        </m:sSub>
+      </m:oMath>
+      <w:r>
+        <w:t xml:space="preserve">), we will see they’re equivalent (shown on page 72):</w:t>
+      </w:r>
+    </w:p>
+    <w:p>
+      <w:pPr>
+        <w:pStyle w:val="BodyText"/>
+      </w:pPr>
+      <m:oMathPara>
+        <m:oMathParaPr>
+          <m:jc m:val="center"/>
+        </m:oMathParaPr>
+        <m:oMath>
+          <m:sSub>
+            <m:e>
+              <m:r>
+                <m:t>α</m:t>
+              </m:r>
+            </m:e>
+            <m:sub>
+              <m:r>
+                <m:t>2</m:t>
+              </m:r>
+            </m:sub>
+          </m:sSub>
+          <m:r>
+            <m:t>=</m:t>
+          </m:r>
+          <m:sSub>
+            <m:e>
+              <m:r>
+                <m:t>p</m:t>
+              </m:r>
+            </m:e>
+            <m:sub>
+              <m:r>
+                <m:t>1</m:t>
+              </m:r>
+            </m:sub>
+          </m:sSub>
+          <m:r>
+            <m:t>α</m:t>
+          </m:r>
+        </m:oMath>
+      </m:oMathPara>
+    </w:p>
+    <w:p>
+      <w:pPr>
+        <w:pStyle w:val="FirstParagraph"/>
+      </w:pPr>
+      <m:oMathPara>
+        <m:oMathParaPr>
+          <m:jc m:val="center"/>
+        </m:oMathParaPr>
+        <m:oMath>
+          <m:sSub>
+            <m:e>
+              <m:r>
+                <m:t>α</m:t>
+              </m:r>
+            </m:e>
+            <m:sub>
+              <m:r>
+                <m:t>1</m:t>
+              </m:r>
+            </m:sub>
+          </m:sSub>
+          <m:r>
+            <m:t>=</m:t>
+          </m:r>
+          <m:r>
+            <m:t>−</m:t>
+          </m:r>
+          <m:sSub>
+            <m:e>
+              <m:r>
+                <m:t>p</m:t>
+              </m:r>
+            </m:e>
+            <m:sub>
+              <m:r>
+                <m:t>2</m:t>
+              </m:r>
+            </m:sub>
+          </m:sSub>
+          <m:r>
+            <m:t>α</m:t>
+          </m:r>
+        </m:oMath>
+      </m:oMathPara>
+    </w:p>
+    <w:p>
+      <w:pPr>
+        <w:pStyle w:val="FirstParagraph"/>
+      </w:pPr>
+      <w:r>
+        <w:t xml:space="preserve">The breeding value of an individual (</w:t>
+      </w:r>
+      <m:oMath>
+        <m:r>
+          <m:t>A</m:t>
+        </m:r>
+      </m:oMath>
+      <w:r>
+        <w:t xml:space="preserve">) is the sum of the additive effects of its genes. So the breeding value of a</w:t>
+      </w:r>
+      <w:r>
+        <w:t xml:space="preserve"> </w:t>
+      </w:r>
+      <m:oMath>
+        <m:sSub>
+          <m:e>
+            <m:r>
+              <m:t>B</m:t>
+            </m:r>
+          </m:e>
+          <m:sub>
+            <m:r>
+              <m:t>1</m:t>
+            </m:r>
+          </m:sub>
+        </m:sSub>
+        <m:sSub>
+          <m:e>
+            <m:r>
+              <m:t>B</m:t>
+            </m:r>
+          </m:e>
+          <m:sub>
+            <m:r>
+              <m:t>1</m:t>
+            </m:r>
+          </m:sub>
+        </m:sSub>
+      </m:oMath>
+      <w:r>
+        <w:t xml:space="preserve"> </w:t>
+      </w:r>
+      <w:r>
+        <w:t xml:space="preserve">homozygote is just</w:t>
+      </w:r>
+      <w:r>
+        <w:t xml:space="preserve"> </w:t>
+      </w:r>
+      <m:oMath>
+        <m:r>
+          <m:t>2</m:t>
+        </m:r>
+        <m:sSub>
+          <m:e>
+            <m:r>
+              <m:t>α</m:t>
+            </m:r>
+          </m:e>
+          <m:sub>
+            <m:r>
+              <m:t>1</m:t>
+            </m:r>
+          </m:sub>
+        </m:sSub>
+      </m:oMath>
+      <w:r>
+        <w:t xml:space="preserve">. In randomly mating populations the breeding value of a genotype is equivalent to twice the expected deviation of its offspring mean phenotype from the population mean. Soooo, no genotype information is needed to calculate the breeding value. All we have to do is mate an individual to many randomly chosen individuals from the population and taking twice the deviation of its offspring mean from the population mean. EASY IN HUMANS!!!</w:t>
+      </w:r>
+    </w:p>
+    <w:p>
+      <w:pPr>
+        <w:pStyle w:val="BodyText"/>
+      </w:pPr>
+      <w:r>
+        <w:t xml:space="preserve">In Chapter 13 this will be discussed wrt candidate gene studies.</w:t>
+      </w:r>
+    </w:p>
+    <w:p>
+      <w:pPr>
+        <w:pStyle w:val="Heading2"/>
+      </w:pPr>
+      <w:bookmarkStart w:id="33" w:name="X3f3906c40c5e6d9afa5bcecb8891a04c06457b5"/>
+      <w:r>
+        <w:t xml:space="preserve">Extensions for multiple alleles and non random mating</w:t>
+      </w:r>
+      <w:bookmarkEnd w:id="33"/>
+    </w:p>
+    <w:p>
+      <w:pPr>
+        <w:pStyle w:val="FirstParagraph"/>
+      </w:pPr>
+      <w:r>
+        <w:t xml:space="preserve">So this section seems mostly unrelevant as we’re unlikely to deal with situations with more than 2 alleles. Non-random mating could be encountered if we’re interested in some phenotypes (e.g. alcohol intake). Buuuut, it’s still good to note some of the generalised equations for what we’ve been discussing so far in the chapter.</w:t>
+      </w:r>
+    </w:p>
+    <w:p>
+      <w:pPr>
+        <w:pStyle w:val="Heading3"/>
+      </w:pPr>
+      <w:bookmarkStart w:id="34" w:name="average-excess"/>
+      <w:r>
+        <w:t xml:space="preserve">Average excess</w:t>
+      </w:r>
+      <w:bookmarkEnd w:id="34"/>
+    </w:p>
+    <w:p>
+      <w:pPr>
+        <w:pStyle w:val="FirstParagraph"/>
+      </w:pPr>
+      <w:r>
+        <w:t xml:space="preserve">When</w:t>
+      </w:r>
+      <w:r>
+        <w:t xml:space="preserve"> </w:t>
+      </w:r>
+      <m:oMath>
+        <m:r>
+          <m:t>n</m:t>
+        </m:r>
+      </m:oMath>
+      <w:r>
+        <w:t xml:space="preserve"> </w:t>
+      </w:r>
+      <w:r>
+        <w:t xml:space="preserve">alleles are present, the average excess,</w:t>
+      </w:r>
+      <w:r>
+        <w:t xml:space="preserve"> </w:t>
+      </w:r>
+      <m:oMath>
+        <m:sSubSup>
+          <m:e>
+            <m:r>
+              <m:t>α</m:t>
+            </m:r>
+          </m:e>
+          <m:sub>
+            <m:r>
+              <m:t>i</m:t>
+            </m:r>
+          </m:sub>
+          <m:sup>
+            <m:r>
+              <m:t>x</m:t>
+            </m:r>
+          </m:sup>
+        </m:sSubSup>
+      </m:oMath>
+      <w:r>
+        <w:t xml:space="preserve">, for any allele</w:t>
+      </w:r>
+      <w:r>
+        <w:t xml:space="preserve"> </w:t>
+      </w:r>
+      <m:oMath>
+        <m:sSub>
+          <m:e>
+            <m:r>
+              <m:t>B</m:t>
+            </m:r>
+          </m:e>
+          <m:sub>
+            <m:r>
+              <m:t>i</m:t>
+            </m:r>
+          </m:sub>
+        </m:sSub>
+      </m:oMath>
+      <w:r>
+        <w:t xml:space="preserve"> </w:t>
+      </w:r>
+      <w:r>
+        <w:t xml:space="preserve">is given by</w:t>
+      </w:r>
+    </w:p>
+    <w:p>
+      <w:pPr>
+        <w:pStyle w:val="BodyText"/>
+      </w:pPr>
+      <m:oMathPara>
+        <m:oMathParaPr>
+          <m:jc m:val="center"/>
+        </m:oMathParaPr>
+        <m:oMath>
+          <m:sSubSup>
+            <m:e>
+              <m:r>
+                <m:t>α</m:t>
+              </m:r>
+            </m:e>
+            <m:sub>
+              <m:r>
+                <m:t>i</m:t>
+              </m:r>
+            </m:sub>
+            <m:sup>
+              <m:r>
+                <m:t>x</m:t>
+              </m:r>
+            </m:sup>
+          </m:sSubSup>
+          <m:r>
+            <m:t>=</m:t>
+          </m:r>
+          <m:nary>
+            <m:naryPr>
+              <m:chr m:val="∑"/>
+              <m:limLoc m:val="undOvr"/>
+              <m:subHide m:val="0"/>
+              <m:supHide m:val="0"/>
+            </m:naryPr>
+            <m:sub>
+              <m:r>
+                <m:t>j</m:t>
+              </m:r>
+              <m:r>
+                <m:t>=</m:t>
+              </m:r>
+              <m:r>
+                <m:t>1</m:t>
+              </m:r>
+            </m:sub>
+            <m:sup>
+              <m:r>
+                <m:t>n</m:t>
+              </m:r>
+            </m:sup>
+            <m:e>
+              <m:sSub>
+                <m:e>
+                  <m:r>
+                    <m:t>P</m:t>
+                  </m:r>
+                </m:e>
+                <m:sub>
+                  <m:r>
+                    <m:t>i</m:t>
+                  </m:r>
+                  <m:r>
+                    <m:t>j</m:t>
+                  </m:r>
+                  <m:r>
+                    <m:t>|</m:t>
+                  </m:r>
+                  <m:r>
+                    <m:t>i</m:t>
+                  </m:r>
+                </m:sub>
+              </m:sSub>
+            </m:e>
+          </m:nary>
+          <m:sSub>
+            <m:e>
+              <m:r>
+                <m:t>G</m:t>
+              </m:r>
+            </m:e>
+            <m:sub>
+              <m:r>
+                <m:t>i</m:t>
+              </m:r>
+              <m:r>
+                <m:t>j</m:t>
+              </m:r>
+            </m:sub>
+          </m:sSub>
+          <m:r>
+            <m:t>−</m:t>
+          </m:r>
+          <m:sSub>
+            <m:e>
+              <m:r>
+                <m:t>μ</m:t>
+              </m:r>
+            </m:e>
+            <m:sub>
+              <m:r>
+                <m:t>G</m:t>
+              </m:r>
+            </m:sub>
+          </m:sSub>
+        </m:oMath>
+      </m:oMathPara>
+    </w:p>
+    <w:p>
+      <w:pPr>
+        <w:pStyle w:val="FirstParagraph"/>
+      </w:pPr>
+      <w:r>
+        <w:t xml:space="preserve">Remember, under random mating</w:t>
+      </w:r>
+      <w:r>
+        <w:t xml:space="preserve"> </w:t>
+      </w:r>
+      <m:oMath>
+        <m:sSub>
+          <m:e>
+            <m:r>
+              <m:t>P</m:t>
+            </m:r>
+          </m:e>
+          <m:sub>
+            <m:r>
+              <m:t>i</m:t>
+            </m:r>
+            <m:r>
+              <m:t>j</m:t>
+            </m:r>
+            <m:r>
+              <m:t>|</m:t>
+            </m:r>
+            <m:r>
+              <m:t>i</m:t>
+            </m:r>
+          </m:sub>
+        </m:sSub>
+        <m:r>
+          <m:t>=</m:t>
+        </m:r>
+        <m:r>
+          <m:t>=</m:t>
+        </m:r>
+        <m:sSub>
+          <m:e>
+            <m:r>
+              <m:t>p</m:t>
+            </m:r>
+          </m:e>
+          <m:sub>
+            <m:r>
+              <m:t>j</m:t>
+            </m:r>
+          </m:sub>
+        </m:sSub>
+      </m:oMath>
+    </w:p>
+    <w:p>
+      <w:pPr>
+        <w:pStyle w:val="Heading3"/>
+      </w:pPr>
+      <w:bookmarkStart w:id="35" w:name="additive-effects"/>
+      <w:r>
+        <w:t xml:space="preserve">Additive effects</w:t>
+      </w:r>
+      <w:bookmarkEnd w:id="35"/>
+    </w:p>
+    <w:p>
+      <w:pPr>
+        <w:pStyle w:val="FirstParagraph"/>
+      </w:pPr>
+      <w:r>
+        <w:t xml:space="preserve">The genotypic value can also be obtained using regression as before, but in it’s generalised form is a multivariate regression. For</w:t>
+      </w:r>
+      <w:r>
+        <w:t xml:space="preserve"> </w:t>
+      </w:r>
+      <m:oMath>
+        <m:r>
+          <m:t>n</m:t>
+        </m:r>
+      </m:oMath>
+      <w:r>
+        <w:t xml:space="preserve"> </w:t>
+      </w:r>
+      <w:r>
+        <w:t xml:space="preserve">alleles</w:t>
+      </w:r>
+    </w:p>
+    <w:p>
+      <w:pPr>
+        <w:pStyle w:val="BodyText"/>
+      </w:pPr>
+      <m:oMathPara>
+        <m:oMathParaPr>
+          <m:jc m:val="center"/>
+        </m:oMathParaPr>
+        <m:oMath>
+          <m:r>
+            <m:t>G</m:t>
+          </m:r>
+          <m:r>
+            <m:t>=</m:t>
+          </m:r>
+          <m:sSub>
+            <m:e>
+              <m:r>
+                <m:t>μ</m:t>
+              </m:r>
+            </m:e>
+            <m:sub>
+              <m:r>
+                <m:t>G</m:t>
+              </m:r>
+            </m:sub>
+          </m:sSub>
+          <m:r>
+            <m:t>+</m:t>
+          </m:r>
+          <m:nary>
+            <m:naryPr>
+              <m:chr m:val="∑"/>
+              <m:limLoc m:val="undOvr"/>
+              <m:subHide m:val="0"/>
+              <m:supHide m:val="0"/>
+            </m:naryPr>
+            <m:sub>
+              <m:r>
+                <m:t>i</m:t>
+              </m:r>
+              <m:r>
+                <m:t>=</m:t>
+              </m:r>
+              <m:r>
+                <m:t>1</m:t>
+              </m:r>
+            </m:sub>
+            <m:sup>
+              <m:r>
+                <m:t>n</m:t>
+              </m:r>
+            </m:sup>
+            <m:e>
+              <m:sSub>
+                <m:e>
+                  <m:r>
+                    <m:t>α</m:t>
+                  </m:r>
+                </m:e>
+                <m:sub>
+                  <m:r>
+                    <m:t>i</m:t>
+                  </m:r>
+                </m:sub>
+              </m:sSub>
+            </m:e>
+          </m:nary>
+          <m:sSub>
+            <m:e>
+              <m:r>
+                <m:t>N</m:t>
+              </m:r>
+            </m:e>
+            <m:sub>
+              <m:r>
+                <m:t>i</m:t>
+              </m:r>
+            </m:sub>
+          </m:sSub>
+          <m:r>
+            <m:t>+</m:t>
+          </m:r>
+          <m:r>
+            <m:t>δ</m:t>
+          </m:r>
+        </m:oMath>
+      </m:oMathPara>
+    </w:p>
+    <w:p>
+      <w:pPr>
+        <w:pStyle w:val="FirstParagraph"/>
+      </w:pPr>
+      <w:r>
+        <w:t xml:space="preserve">After some re-arranging can derive the regression coefficients and finally end with</w:t>
+      </w:r>
+    </w:p>
+    <w:p>
+      <w:pPr>
+        <w:pStyle w:val="BodyText"/>
+      </w:pPr>
+      <m:oMathPara>
+        <m:oMathParaPr>
+          <m:jc m:val="center"/>
+        </m:oMathParaPr>
+        <m:oMath>
+          <m:sSub>
+            <m:e>
+              <m:r>
+                <m:t>α</m:t>
+              </m:r>
+            </m:e>
+            <m:sub>
+              <m:r>
+                <m:t>i</m:t>
+              </m:r>
+            </m:sub>
+          </m:sSub>
+          <m:r>
+            <m:t>=</m:t>
+          </m:r>
+          <m:nary>
+            <m:naryPr>
+              <m:chr m:val="∑"/>
+              <m:limLoc m:val="undOvr"/>
+              <m:subHide m:val="0"/>
+              <m:supHide m:val="0"/>
+            </m:naryPr>
+            <m:sub>
+              <m:r>
+                <m:t>j</m:t>
+              </m:r>
+              <m:r>
+                <m:t>=</m:t>
+              </m:r>
+              <m:r>
+                <m:t>1</m:t>
+              </m:r>
+            </m:sub>
+            <m:sup>
+              <m:r>
+                <m:t>n</m:t>
+              </m:r>
+            </m:sup>
+            <m:e>
+              <m:sSub>
+                <m:e>
+                  <m:r>
+                    <m:t>p</m:t>
+                  </m:r>
+                </m:e>
+                <m:sub>
+                  <m:r>
+                    <m:t>j</m:t>
+                  </m:r>
+                </m:sub>
+              </m:sSub>
+            </m:e>
+          </m:nary>
+          <m:sSub>
+            <m:e>
+              <m:r>
+                <m:t>G</m:t>
+              </m:r>
+            </m:e>
+            <m:sub>
+              <m:r>
+                <m:t>i</m:t>
+              </m:r>
+              <m:r>
+                <m:t>j</m:t>
+              </m:r>
+            </m:sub>
+          </m:sSub>
+          <m:r>
+            <m:t>−</m:t>
+          </m:r>
+          <m:sSub>
+            <m:e>
+              <m:r>
+                <m:t>μ</m:t>
+              </m:r>
+            </m:e>
+            <m:sub>
+              <m:r>
+                <m:t>G</m:t>
+              </m:r>
+            </m:sub>
+          </m:sSub>
+        </m:oMath>
+      </m:oMathPara>
+    </w:p>
+    <w:p>
+      <w:pPr>
+        <w:pStyle w:val="FirstParagraph"/>
+      </w:pPr>
+      <w:r>
+        <w:t xml:space="preserve">i.e. under random mating, the average effects (</w:t>
+      </w:r>
+      <m:oMath>
+        <m:sSub>
+          <m:e>
+            <m:r>
+              <m:t>α</m:t>
+            </m:r>
+          </m:e>
+          <m:sub>
+            <m:r>
+              <m:t>i</m:t>
+            </m:r>
+          </m:sub>
+        </m:sSub>
+      </m:oMath>
+      <w:r>
+        <w:t xml:space="preserve">) are equal to the conditional mean deviations from the mean genotypic value of the population (</w:t>
+      </w:r>
+      <m:oMath>
+        <m:sSub>
+          <m:e>
+            <m:r>
+              <m:t>μ</m:t>
+            </m:r>
+          </m:e>
+          <m:sub>
+            <m:r>
+              <m:t>G</m:t>
+            </m:r>
+          </m:sub>
+        </m:sSub>
+      </m:oMath>
+      <w:r>
+        <w:t xml:space="preserve">).</w:t>
+      </w:r>
+    </w:p>
+    <w:p>
+      <w:pPr>
+        <w:pStyle w:val="BodyText"/>
+      </w:pPr>
+      <w:r>
+        <w:t xml:space="preserve">For non-random mating we need the inbreeding coefficient,</w:t>
+      </w:r>
+      <w:r>
+        <w:t xml:space="preserve"> </w:t>
+      </w:r>
+      <m:oMath>
+        <m:r>
+          <m:t>f</m:t>
+        </m:r>
+      </m:oMath>
+      <w:r>
+        <w:t xml:space="preserve"> </w:t>
+      </w:r>
+      <w:r>
+        <w:t xml:space="preserve">to define our genotype frequencies:</w:t>
+      </w:r>
+    </w:p>
+    <w:p>
+      <w:pPr>
+        <w:pStyle w:val="BodyText"/>
+      </w:pPr>
+      <m:oMathPara>
+        <m:oMathParaPr>
+          <m:jc m:val="center"/>
+        </m:oMathParaPr>
+        <m:oMath>
+          <m:sSub>
+            <m:e>
+              <m:r>
+                <m:t>P</m:t>
+              </m:r>
+            </m:e>
+            <m:sub>
+              <m:r>
+                <m:t>i</m:t>
+              </m:r>
+              <m:r>
+                <m:t>i</m:t>
+              </m:r>
+            </m:sub>
+          </m:sSub>
+          <m:r>
+            <m:t>=</m:t>
+          </m:r>
+          <m:r>
+            <m:t>(</m:t>
+          </m:r>
+          <m:r>
+            <m:t>1</m:t>
+          </m:r>
+          <m:r>
+            <m:t>−</m:t>
+          </m:r>
+          <m:r>
+            <m:t>f</m:t>
+          </m:r>
+          <m:r>
+            <m:t>)</m:t>
+          </m:r>
+          <m:sSubSup>
+            <m:e>
+              <m:r>
+                <m:t>p</m:t>
+              </m:r>
+            </m:e>
+            <m:sub>
+              <m:r>
+                <m:t>i</m:t>
+              </m:r>
+            </m:sub>
+            <m:sup>
+              <m:r>
+                <m:t>2</m:t>
+              </m:r>
+            </m:sup>
+          </m:sSubSup>
+          <m:r>
+            <m:t>+</m:t>
+          </m:r>
+          <m:r>
+            <m:t>f</m:t>
+          </m:r>
+          <m:sSub>
+            <m:e>
+              <m:r>
+                <m:t>p</m:t>
+              </m:r>
+            </m:e>
+            <m:sub>
+              <m:r>
+                <m:t>i</m:t>
+              </m:r>
+            </m:sub>
+          </m:sSub>
+        </m:oMath>
+      </m:oMathPara>
+    </w:p>
+    <w:p>
+      <w:pPr>
+        <w:pStyle w:val="FirstParagraph"/>
+      </w:pPr>
+      <m:oMathPara>
+        <m:oMathParaPr>
+          <m:jc m:val="center"/>
+        </m:oMathParaPr>
+        <m:oMath>
+          <m:sSub>
+            <m:e>
+              <m:r>
+                <m:t>P</m:t>
+              </m:r>
+            </m:e>
+            <m:sub>
+              <m:r>
+                <m:t>i</m:t>
+              </m:r>
+              <m:r>
+                <m:t>j</m:t>
+              </m:r>
+            </m:sub>
+          </m:sSub>
+          <m:r>
+            <m:t>=</m:t>
+          </m:r>
+          <m:r>
+            <m:t>2</m:t>
+          </m:r>
+          <m:r>
+            <m:t>(</m:t>
+          </m:r>
+          <m:r>
+            <m:t>1</m:t>
+          </m:r>
+          <m:r>
+            <m:t>−</m:t>
+          </m:r>
+          <m:r>
+            <m:t>f</m:t>
+          </m:r>
+          <m:r>
+            <m:t>)</m:t>
+          </m:r>
+          <m:sSub>
+            <m:e>
+              <m:r>
+                <m:t>p</m:t>
+              </m:r>
+            </m:e>
+            <m:sub>
+              <m:r>
+                <m:t>i</m:t>
+              </m:r>
+            </m:sub>
+          </m:sSub>
+          <m:sSub>
+            <m:e>
+              <m:r>
+                <m:t>p</m:t>
+              </m:r>
+            </m:e>
+            <m:sub>
+              <m:r>
+                <m:t>j</m:t>
+              </m:r>
+            </m:sub>
+          </m:sSub>
+        </m:oMath>
+      </m:oMathPara>
+    </w:p>
+    <w:p>
+      <w:pPr>
+        <w:pStyle w:val="FirstParagraph"/>
+      </w:pPr>
+      <w:r>
+        <w:t xml:space="preserve">Unsure of why, but this means</w:t>
+      </w:r>
+    </w:p>
+    <w:p>
+      <w:pPr>
+        <w:pStyle w:val="BodyText"/>
+      </w:pPr>
+      <m:oMathPara>
+        <m:oMathParaPr>
+          <m:jc m:val="center"/>
+        </m:oMathParaPr>
+        <m:oMath>
+          <m:sSub>
+            <m:e>
+              <m:r>
+                <m:t>α</m:t>
+              </m:r>
+            </m:e>
+            <m:sub>
+              <m:r>
+                <m:t>i</m:t>
+              </m:r>
+            </m:sub>
+          </m:sSub>
+          <m:r>
+            <m:t>=</m:t>
+          </m:r>
+          <m:f>
+            <m:fPr>
+              <m:type m:val="bar"/>
+            </m:fPr>
+            <m:num>
+              <m:sSubSup>
+                <m:e>
+                  <m:r>
+                    <m:t>α</m:t>
+                  </m:r>
+                </m:e>
+                <m:sub>
+                  <m:r>
+                    <m:t>i</m:t>
+                  </m:r>
+                </m:sub>
+                <m:sup>
+                  <m:r>
+                    <m:t>x</m:t>
+                  </m:r>
+                </m:sup>
+              </m:sSubSup>
+            </m:num>
+            <m:den>
+              <m:r>
+                <m:t>1</m:t>
+              </m:r>
+              <m:r>
+                <m:t>+</m:t>
+              </m:r>
+              <m:r>
+                <m:t>f</m:t>
+              </m:r>
+            </m:den>
+          </m:f>
+        </m:oMath>
+      </m:oMathPara>
+    </w:p>
+    <w:p>
+      <w:pPr>
+        <w:pStyle w:val="FirstParagraph"/>
+      </w:pPr>
+      <w:r>
+        <w:t xml:space="preserve">so</w:t>
+      </w:r>
+      <w:r>
+        <w:t xml:space="preserve"> </w:t>
+      </w:r>
+      <m:oMath>
+        <m:r>
+          <m:t>f</m:t>
+        </m:r>
+      </m:oMath>
+      <w:r>
+        <w:t xml:space="preserve"> </w:t>
+      </w:r>
+      <w:r>
+        <w:t xml:space="preserve">is the fractional reduction of heterozygote frequencies relative to those expected under random mating. This means you can kind of do a test for random mating by checking heterozygote and homozygote frequencies in a population!</w:t>
+      </w:r>
+    </w:p>
+    <w:p>
+      <w:pPr>
+        <w:pStyle w:val="Heading3"/>
+      </w:pPr>
+      <w:bookmarkStart w:id="36" w:name="additive-genetic-variance"/>
+      <w:r>
+        <w:t xml:space="preserve">Additive genetic variance</w:t>
+      </w:r>
+      <w:bookmarkEnd w:id="36"/>
+    </w:p>
+    <w:p>
+      <w:pPr>
+        <w:pStyle w:val="FirstParagraph"/>
+      </w:pPr>
+      <w:r>
+        <w:t xml:space="preserve">The additive genetic variance across</w:t>
+      </w:r>
+      <w:r>
+        <w:t xml:space="preserve"> </w:t>
+      </w:r>
+      <m:oMath>
+        <m:r>
+          <m:t>n</m:t>
+        </m:r>
+      </m:oMath>
+      <w:r>
+        <w:t xml:space="preserve"> </w:t>
+      </w:r>
+      <w:r>
+        <w:t xml:space="preserve">alleles is</w:t>
+      </w:r>
+    </w:p>
+    <w:p>
+      <w:pPr>
+        <w:pStyle w:val="BodyText"/>
+      </w:pPr>
+      <m:oMathPara>
+        <m:oMathParaPr>
+          <m:jc m:val="center"/>
+        </m:oMathParaPr>
+        <m:oMath>
+          <m:sSubSup>
+            <m:e>
+              <m:r>
+                <m:t>σ</m:t>
+              </m:r>
+            </m:e>
+            <m:sub>
+              <m:r>
+                <m:t>A</m:t>
+              </m:r>
+            </m:sub>
+            <m:sup>
+              <m:r>
+                <m:t>2</m:t>
+              </m:r>
+            </m:sup>
+          </m:sSubSup>
+          <m:r>
+            <m:t>=</m:t>
+          </m:r>
+          <m:r>
+            <m:t>2</m:t>
+          </m:r>
+          <m:nary>
+            <m:naryPr>
+              <m:chr m:val="∑"/>
+              <m:limLoc m:val="undOvr"/>
+              <m:subHide m:val="0"/>
+              <m:supHide m:val="0"/>
+            </m:naryPr>
+            <m:sub>
+              <m:r>
+                <m:t>i</m:t>
+              </m:r>
+              <m:r>
+                <m:t>=</m:t>
+              </m:r>
+              <m:r>
+                <m:t>1</m:t>
+              </m:r>
+            </m:sub>
+            <m:sup>
+              <m:r>
+                <m:t>n</m:t>
+              </m:r>
+            </m:sup>
+            <m:e>
+              <m:sSub>
+                <m:e>
+                  <m:r>
+                    <m:t>p</m:t>
+                  </m:r>
+                </m:e>
+                <m:sub>
+                  <m:r>
+                    <m:t>i</m:t>
+                  </m:r>
+                </m:sub>
+              </m:sSub>
+            </m:e>
+          </m:nary>
+          <m:sSub>
+            <m:e>
+              <m:r>
+                <m:t>α</m:t>
+              </m:r>
+            </m:e>
+            <m:sub>
+              <m:r>
+                <m:t>i</m:t>
+              </m:r>
+            </m:sub>
+          </m:sSub>
+          <m:sSubSup>
+            <m:e>
+              <m:r>
+                <m:t>α</m:t>
+              </m:r>
+            </m:e>
+            <m:sub>
+              <m:r>
+                <m:t>i</m:t>
+              </m:r>
+            </m:sub>
+            <m:sup>
+              <m:r>
+                <m:t>x</m:t>
+              </m:r>
+            </m:sup>
+          </m:sSubSup>
+        </m:oMath>
+      </m:oMathPara>
+    </w:p>
+    <w:p>
+      <w:pPr>
+        <w:pStyle w:val="FirstParagraph"/>
+      </w:pPr>
+      <w:r>
+        <w:t xml:space="preserve">In general inbreeding inflates the additive genetic variance by causing correlations among the effects of alleles within the same individuals.</w:t>
+      </w:r>
+    </w:p>
+    <w:p>
+      <w:pPr>
+        <w:pStyle w:val="BodyText"/>
+      </w:pPr>
+      <w:r>
+        <w:t xml:space="preserve">The broad sense heritability, even under scenarios of non-random mating can be given by</w:t>
+      </w:r>
+    </w:p>
+    <w:p>
+      <w:pPr>
+        <w:pStyle w:val="BodyText"/>
+      </w:pPr>
+      <m:oMathPara>
+        <m:oMathParaPr>
+          <m:jc m:val="center"/>
+        </m:oMathParaPr>
+        <m:oMath>
+          <m:sSubSup>
+            <m:e>
+              <m:r>
+                <m:t>σ</m:t>
+              </m:r>
+            </m:e>
+            <m:sub>
+              <m:r>
+                <m:t>G</m:t>
+              </m:r>
+            </m:sub>
+            <m:sup>
+              <m:r>
+                <m:t>2</m:t>
+              </m:r>
+            </m:sup>
+          </m:sSubSup>
+          <m:r>
+            <m:t>=</m:t>
+          </m:r>
+          <m:sSup>
+            <m:e>
+              <m:r>
+                <m:t>σ</m:t>
+              </m:r>
+            </m:e>
+            <m:sup>
+              <m:r>
+                <m:t>2</m:t>
+              </m:r>
+            </m:sup>
+          </m:sSup>
+          <m:r>
+            <m:t>(</m:t>
+          </m:r>
+          <m:sSub>
+            <m:e>
+              <m:r>
+                <m:t>α</m:t>
+              </m:r>
+            </m:e>
+            <m:sub>
+              <m:r>
+                <m:t>i</m:t>
+              </m:r>
+            </m:sub>
+          </m:sSub>
+          <m:r>
+            <m:t>+</m:t>
+          </m:r>
+          <m:sSub>
+            <m:e>
+              <m:r>
+                <m:t>α</m:t>
+              </m:r>
+            </m:e>
+            <m:sub>
+              <m:r>
+                <m:t>j</m:t>
+              </m:r>
+            </m:sub>
+          </m:sSub>
+          <m:r>
+            <m:t>)</m:t>
+          </m:r>
+          <m:r>
+            <m:t>+</m:t>
+          </m:r>
+          <m:sSup>
+            <m:e>
+              <m:r>
+                <m:t>σ</m:t>
+              </m:r>
+            </m:e>
+            <m:sup>
+              <m:r>
+                <m:t>2</m:t>
+              </m:r>
+            </m:sup>
+          </m:sSup>
+          <m:r>
+            <m:t>(</m:t>
+          </m:r>
+          <m:sSub>
+            <m:e>
+              <m:r>
+                <m:t>δ</m:t>
+              </m:r>
+            </m:e>
+            <m:sub>
+              <m:r>
+                <m:t>i</m:t>
+              </m:r>
+              <m:r>
+                <m:t>j</m:t>
+              </m:r>
+            </m:sub>
+          </m:sSub>
+          <m:r>
+            <m:t>)</m:t>
+          </m:r>
+        </m:oMath>
+      </m:oMathPara>
+    </w:p>
+    <w:p>
+      <w:pPr>
+        <w:pStyle w:val="FirstParagraph"/>
+      </w:pPr>
+      <w:r>
+        <w:t xml:space="preserve">although it should be noted that the definitions of</w:t>
+      </w:r>
+      <w:r>
+        <w:t xml:space="preserve"> </w:t>
+      </w:r>
+      <m:oMath>
+        <m:sSub>
+          <m:e>
+            <m:r>
+              <m:t>α</m:t>
+            </m:r>
+          </m:e>
+          <m:sub>
+            <m:r>
+              <m:t>i</m:t>
+            </m:r>
+          </m:sub>
+        </m:sSub>
+      </m:oMath>
+      <w:r>
+        <w:t xml:space="preserve"> </w:t>
+      </w:r>
+      <w:r>
+        <w:t xml:space="preserve">and</w:t>
+      </w:r>
+      <w:r>
+        <w:t xml:space="preserve"> </w:t>
+      </w:r>
+      <m:oMath>
+        <m:sSub>
+          <m:e>
+            <m:r>
+              <m:t>δ</m:t>
+            </m:r>
+          </m:e>
+          <m:sub>
+            <m:r>
+              <m:t>i</m:t>
+            </m:r>
+          </m:sub>
+        </m:sSub>
+        <m:r>
+          <m:t>j</m:t>
+        </m:r>
+      </m:oMath>
+      <w:r>
+        <w:t xml:space="preserve"> </w:t>
+      </w:r>
+      <w:r>
+        <w:t xml:space="preserve">change with the degree of inbreeding! Random mating means</w:t>
+      </w:r>
+      <w:r>
+        <w:t xml:space="preserve"> </w:t>
+      </w:r>
+      <m:oMath>
+        <m:sSub>
+          <m:e>
+            <m:r>
+              <m:t>α</m:t>
+            </m:r>
+          </m:e>
+          <m:sub>
+            <m:r>
+              <m:t>i</m:t>
+            </m:r>
+          </m:sub>
+        </m:sSub>
+      </m:oMath>
+      <w:r>
+        <w:t xml:space="preserve"> </w:t>
+      </w:r>
+      <w:r>
+        <w:t xml:space="preserve">and</w:t>
+      </w:r>
+      <w:r>
+        <w:t xml:space="preserve"> </w:t>
+      </w:r>
+      <m:oMath>
+        <m:sSub>
+          <m:e>
+            <m:r>
+              <m:t>α</m:t>
+            </m:r>
+          </m:e>
+          <m:sub>
+            <m:r>
+              <m:t>j</m:t>
+            </m:r>
+          </m:sub>
+        </m:sSub>
+      </m:oMath>
+      <w:r>
+        <w:t xml:space="preserve"> </w:t>
+      </w:r>
+      <w:r>
+        <w:t xml:space="preserve">are uncorrelated so we get back to the good old equation</w:t>
+      </w:r>
+    </w:p>
+    <w:p>
+      <w:pPr>
+        <w:pStyle w:val="BodyText"/>
+      </w:pPr>
+      <m:oMathPara>
+        <m:oMathParaPr>
+          <m:jc m:val="center"/>
+        </m:oMathParaPr>
+        <m:oMath>
+          <m:sSubSup>
+            <m:e>
+              <m:r>
+                <m:t>σ</m:t>
+              </m:r>
+            </m:e>
+            <m:sub>
+              <m:r>
+                <m:t>G</m:t>
+              </m:r>
+            </m:sub>
+            <m:sup>
+              <m:r>
+                <m:t>2</m:t>
+              </m:r>
+            </m:sup>
+          </m:sSubSup>
+          <m:r>
+            <m:t>=</m:t>
+          </m:r>
+          <m:sSubSup>
+            <m:e>
+              <m:r>
+                <m:t>σ</m:t>
+              </m:r>
+            </m:e>
+            <m:sub>
+              <m:r>
+                <m:t>A</m:t>
+              </m:r>
+            </m:sub>
+            <m:sup>
+              <m:r>
+                <m:t>2</m:t>
+              </m:r>
+            </m:sup>
+          </m:sSubSup>
+          <m:r>
+            <m:t>+</m:t>
+          </m:r>
+          <m:sSubSup>
+            <m:e>
+              <m:r>
+                <m:t>σ</m:t>
+              </m:r>
+            </m:e>
+            <m:sub>
+              <m:r>
+                <m:t>D</m:t>
+              </m:r>
+            </m:sub>
+            <m:sup>
+              <m:r>
+                <m:t>2</m:t>
+              </m:r>
+            </m:sup>
+          </m:sSubSup>
+        </m:oMath>
+      </m:oMathPara>
+    </w:p>
+    <w:p>
+      <w:pPr>
+        <w:pStyle w:val="FirstParagraph"/>
+      </w:pPr>
+      <w:r>
+        <w:t xml:space="preserve">Importantly, under random mating,</w:t>
+      </w:r>
+      <w:r>
+        <w:t xml:space="preserve"> </w:t>
+      </w:r>
+      <m:oMath>
+        <m:sSubSup>
+          <m:e>
+            <m:r>
+              <m:t>σ</m:t>
+            </m:r>
+          </m:e>
+          <m:sub>
+            <m:r>
+              <m:t>A</m:t>
+            </m:r>
+          </m:sub>
+          <m:sup>
+            <m:r>
+              <m:t>2</m:t>
+            </m:r>
+          </m:sup>
+        </m:sSubSup>
+      </m:oMath>
+      <w:r>
+        <w:t xml:space="preserve"> </w:t>
+      </w:r>
+      <w:r>
+        <w:t xml:space="preserve">is equivalent to the variance of breeding values of individuals in the population.</w:t>
+      </w:r>
+    </w:p>
+    <w:p>
+      <w:r>
+        <w:pict>
+          <v:rect style="width:0;height:1.5pt" o:hralign="center" o:hrstd="t" o:hr="t"/>
+        </w:pict>
+      </w:r>
+    </w:p>
+    <w:p>
+      <w:pPr>
+        <w:pStyle w:val="FirstParagraph"/>
+      </w:pPr>
+      <w:r>
+        <w:rPr>
+          <w:b/>
+        </w:rPr>
+        <w:t xml:space="preserve">Summarising some key terms</w:t>
+      </w:r>
+    </w:p>
+    <w:p>
+      <w:pPr>
+        <w:pStyle w:val="BodyText"/>
+      </w:pPr>
+      <w:r>
+        <w:rPr>
+          <w:b/>
+        </w:rPr>
+        <w:t xml:space="preserve">The homozygous effect,</w:t>
+      </w:r>
+      <w:r>
+        <w:rPr>
+          <w:b/>
+        </w:rPr>
+        <w:t xml:space="preserve"> </w:t>
+      </w:r>
+      <m:oMath>
+        <m:r>
+          <m:t>a</m:t>
+        </m:r>
+      </m:oMath>
+      <w:r>
+        <w:rPr>
+          <w:b/>
+        </w:rPr>
+        <w:t xml:space="preserve">, and the dominance coefficient,</w:t>
+      </w:r>
+      <w:r>
+        <w:rPr>
+          <w:b/>
+        </w:rPr>
+        <w:t xml:space="preserve"> </w:t>
+      </w:r>
+      <m:oMath>
+        <m:r>
+          <m:t>k</m:t>
+        </m:r>
+      </m:oMath>
+      <w:r>
+        <w:rPr>
+          <w:b/>
+        </w:rPr>
+        <w:t xml:space="preserve">,</w:t>
+      </w:r>
+      <w:r>
+        <w:t xml:space="preserve"> </w:t>
+      </w:r>
+      <w:r>
+        <w:t xml:space="preserve">are intrinsic properties of allelic products. They are not functions of allele frequencies, but may vary with genetic background</w:t>
+      </w:r>
+    </w:p>
+    <w:p>
+      <w:pPr>
+        <w:pStyle w:val="BodyText"/>
+      </w:pPr>
+      <w:r>
+        <w:rPr>
+          <w:b/>
+        </w:rPr>
+        <w:t xml:space="preserve">The additive effect,</w:t>
+      </w:r>
+      <w:r>
+        <w:rPr>
+          <w:b/>
+        </w:rPr>
+        <w:t xml:space="preserve"> </w:t>
+      </w:r>
+      <m:oMath>
+        <m:sSub>
+          <m:e>
+            <m:r>
+              <m:t>α</m:t>
+            </m:r>
+          </m:e>
+          <m:sub>
+            <m:r>
+              <m:t>i</m:t>
+            </m:r>
+          </m:sub>
+        </m:sSub>
+      </m:oMath>
+      <w:r>
+        <w:rPr>
+          <w:b/>
+        </w:rPr>
+        <w:t xml:space="preserve">, and the average excess,</w:t>
+      </w:r>
+      <w:r>
+        <w:rPr>
+          <w:b/>
+        </w:rPr>
+        <w:t xml:space="preserve"> </w:t>
+      </w:r>
+      <m:oMath>
+        <m:sSubSup>
+          <m:e>
+            <m:r>
+              <m:t>α</m:t>
+            </m:r>
+          </m:e>
+          <m:sub>
+            <m:r>
+              <m:t>i</m:t>
+            </m:r>
+          </m:sub>
+          <m:sup>
+            <m:r>
+              <m:t>x</m:t>
+            </m:r>
+          </m:sup>
+        </m:sSubSup>
+      </m:oMath>
+      <w:r>
+        <w:rPr>
+          <w:b/>
+        </w:rPr>
+        <w:t xml:space="preserve">,</w:t>
+      </w:r>
+      <w:r>
+        <w:t xml:space="preserve"> </w:t>
+      </w:r>
+      <w:r>
+        <w:t xml:space="preserve">are properties of alleles in a particular population. They are functions of</w:t>
+      </w:r>
+      <w:r>
+        <w:t xml:space="preserve"> </w:t>
+      </w:r>
+      <m:oMath>
+        <m:r>
+          <m:t>a</m:t>
+        </m:r>
+      </m:oMath>
+      <w:r>
+        <w:t xml:space="preserve">,</w:t>
+      </w:r>
+      <w:r>
+        <w:t xml:space="preserve"> </w:t>
+      </w:r>
+      <m:oMath>
+        <m:r>
+          <m:t>k</m:t>
+        </m:r>
+      </m:oMath>
+      <w:r>
+        <w:t xml:space="preserve"> </w:t>
+      </w:r>
+      <w:r>
+        <w:t xml:space="preserve">and genotype frequencies (</w:t>
+      </w:r>
+      <m:oMath>
+        <m:sSub>
+          <m:e>
+            <m:r>
+              <m:t>p</m:t>
+            </m:r>
+          </m:e>
+          <m:sub>
+            <m:r>
+              <m:t>i</m:t>
+            </m:r>
+          </m:sub>
+        </m:sSub>
+      </m:oMath>
+      <w:r>
+        <w:t xml:space="preserve">).</w:t>
+      </w:r>
+    </w:p>
+    <w:p>
+      <w:pPr>
+        <w:pStyle w:val="BodyText"/>
+      </w:pPr>
+      <w:r>
+        <w:rPr>
+          <w:b/>
+        </w:rPr>
+        <w:t xml:space="preserve">The breeding value,</w:t>
+      </w:r>
+      <w:r>
+        <w:rPr>
+          <w:b/>
+        </w:rPr>
+        <w:t xml:space="preserve"> </w:t>
+      </w:r>
+      <m:oMath>
+        <m:r>
+          <m:t>A</m:t>
+        </m:r>
+      </m:oMath>
+      <w:r>
+        <w:rPr>
+          <w:b/>
+        </w:rPr>
+        <w:t xml:space="preserve">,</w:t>
+      </w:r>
+      <w:r>
+        <w:t xml:space="preserve"> </w:t>
+      </w:r>
+      <w:r>
+        <w:t xml:space="preserve">is a property of a particular individual in reference to a particular population. It’s equivalent to the sum of the additive effects of an individual’s alleles.</w:t>
+      </w:r>
+    </w:p>
+    <w:p>
+      <w:pPr>
+        <w:pStyle w:val="BodyText"/>
+      </w:pPr>
+      <w:r>
+        <w:rPr>
+          <w:b/>
+        </w:rPr>
+        <w:t xml:space="preserve">The additive genetic variance,</w:t>
+      </w:r>
+      <w:r>
+        <w:rPr>
+          <w:b/>
+        </w:rPr>
+        <w:t xml:space="preserve"> </w:t>
+      </w:r>
+      <m:oMath>
+        <m:sSubSup>
+          <m:e>
+            <m:r>
+              <m:t>σ</m:t>
+            </m:r>
+          </m:e>
+          <m:sub>
+            <m:r>
+              <m:t>A</m:t>
+            </m:r>
+          </m:sub>
+          <m:sup>
+            <m:r>
+              <m:t>2</m:t>
+            </m:r>
+          </m:sup>
+        </m:sSubSup>
+      </m:oMath>
+      <w:r>
+        <w:t xml:space="preserve"> </w:t>
+      </w:r>
+      <w:r>
+        <w:t xml:space="preserve">is a property of a particular population. It is equivalent to the variance of the breeding values of individuals within the population.</w:t>
+      </w:r>
+    </w:p>
+    <w:p>
+      <w:r>
+        <w:pict>
+          <v:rect style="width:0;height:1.5pt" o:hralign="center" o:hrstd="t" o:hr="t"/>
+        </w:pict>
+      </w:r>
     </w:p>
     <w:sectPr/>
   </w:body>

</xml_diff>

<commit_message>
fixed some of the notes
</commit_message>
<xml_diff>
--- a/notes/chapter4.docx
+++ b/notes/chapter4.docx
@@ -284,7 +284,7 @@
         <w:pStyle w:val="FirstParagraph"/>
       </w:pPr>
       <w:r>
-        <w:t xml:space="preserve">Alleles on sex chromosomes in diploid organisms are obviously different. Sons can only receive and X chromosome from their mother so the frequency of X linked loci in the sons is equal to that of their mothers. Daughters receive both an X chromosome from Mum + from Dad.</w:t>
+        <w:t xml:space="preserve">Alleles on sex chromosomes in diploid organisms are obviously different. Sons can only receive an X chromosome from their mother so the frequency of X linked loci in the sons is equal to that of their mothers. Daughters receive both an X chromosome from Mum + from Dad.</w:t>
       </w:r>
     </w:p>
     <w:p>
@@ -1072,7 +1072,49 @@
         <w:pStyle w:val="FirstParagraph"/>
       </w:pPr>
       <w:r>
-        <w:t xml:space="preserve">where z is the phenotype, G is the genotypic value and E is the environmental value.</w:t>
+        <w:t xml:space="preserve">where</w:t>
+      </w:r>
+      <w:r>
+        <w:t xml:space="preserve"> </w:t>
+      </w:r>
+      <m:oMath>
+        <m:r>
+          <m:t>z</m:t>
+        </m:r>
+      </m:oMath>
+      <w:r>
+        <w:t xml:space="preserve"> </w:t>
+      </w:r>
+      <w:r>
+        <w:t xml:space="preserve">is the phenotype,</w:t>
+      </w:r>
+      <w:r>
+        <w:t xml:space="preserve"> </w:t>
+      </w:r>
+      <m:oMath>
+        <m:r>
+          <m:t>G</m:t>
+        </m:r>
+      </m:oMath>
+      <w:r>
+        <w:t xml:space="preserve"> </w:t>
+      </w:r>
+      <w:r>
+        <w:t xml:space="preserve">is the genotypic value and</w:t>
+      </w:r>
+      <w:r>
+        <w:t xml:space="preserve"> </w:t>
+      </w:r>
+      <m:oMath>
+        <m:r>
+          <m:t>E</m:t>
+        </m:r>
+      </m:oMath>
+      <w:r>
+        <w:t xml:space="preserve"> </w:t>
+      </w:r>
+      <w:r>
+        <w:t xml:space="preserve">is the environmental value.</w:t>
       </w:r>
     </w:p>
     <w:p>
@@ -1626,13 +1668,62 @@
       <w:pPr>
         <w:pStyle w:val="BodyText"/>
       </w:pPr>
-      <w:r>
-        <w:t xml:space="preserve">$$ G_ij ~ N_2 + N_1</w:t>
-      </w:r>
-    </w:p>
-    <w:p>
-      <w:pPr>
-        <w:pStyle w:val="BodyText"/>
+      <m:oMathPara>
+        <m:oMathParaPr>
+          <m:jc m:val="center"/>
+        </m:oMathParaPr>
+        <m:oMath>
+          <m:sSub>
+            <m:e>
+              <m:r>
+                <m:t>G</m:t>
+              </m:r>
+            </m:e>
+            <m:sub>
+              <m:r>
+                <m:t>i</m:t>
+              </m:r>
+            </m:sub>
+          </m:sSub>
+          <m:r>
+            <m:t>j</m:t>
+          </m:r>
+          <m:r>
+            <m:t> </m:t>
+          </m:r>
+          <m:sSub>
+            <m:e>
+              <m:r>
+                <m:t>N</m:t>
+              </m:r>
+            </m:e>
+            <m:sub>
+              <m:r>
+                <m:t>2</m:t>
+              </m:r>
+            </m:sub>
+          </m:sSub>
+          <m:r>
+            <m:t>+</m:t>
+          </m:r>
+          <m:sSub>
+            <m:e>
+              <m:r>
+                <m:t>N</m:t>
+              </m:r>
+            </m:e>
+            <m:sub>
+              <m:r>
+                <m:t>1</m:t>
+              </m:r>
+            </m:sub>
+          </m:sSub>
+        </m:oMath>
+      </m:oMathPara>
+    </w:p>
+    <w:p>
+      <w:pPr>
+        <w:pStyle w:val="FirstParagraph"/>
       </w:pPr>
       <w:r>
         <w:t xml:space="preserve">By noting that for any individual,</w:t>

</xml_diff>